<commit_message>
documentacion proyecto parte 2
</commit_message>
<xml_diff>
--- a/Documentacion_2.docx
+++ b/Documentacion_2.docx
@@ -1,6 +1,6 @@
 
 <file path=word/document.xml><?xml version="1.0" encoding="utf-8"?>
-<w:document xmlns:wpc="http://schemas.microsoft.com/office/word/2010/wordprocessingCanvas" xmlns:cx="http://schemas.microsoft.com/office/drawing/2014/chartex" xmlns:mc="http://schemas.openxmlformats.org/markup-compatibility/2006" xmlns:o="urn:schemas-microsoft-com:office:office" xmlns:r="http://schemas.openxmlformats.org/officeDocument/2006/relationships" xmlns:m="http://schemas.openxmlformats.org/officeDocument/2006/math" xmlns:v="urn:schemas-microsoft-com:vml" xmlns:wp14="http://schemas.microsoft.com/office/word/2010/wordprocessingDrawing" xmlns:wp="http://schemas.openxmlformats.org/drawingml/2006/wordprocessingDrawing" xmlns:w10="urn:schemas-microsoft-com:office:word" xmlns:w="http://schemas.openxmlformats.org/wordprocessingml/2006/main" xmlns:w14="http://schemas.microsoft.com/office/word/2010/wordml" xmlns:w15="http://schemas.microsoft.com/office/word/2012/wordml" xmlns:w16se="http://schemas.microsoft.com/office/word/2015/wordml/symex" xmlns:wpg="http://schemas.microsoft.com/office/word/2010/wordprocessingGroup" xmlns:wpi="http://schemas.microsoft.com/office/word/2010/wordprocessingInk" xmlns:wne="http://schemas.microsoft.com/office/word/2006/wordml" xmlns:wps="http://schemas.microsoft.com/office/word/2010/wordprocessingShape" mc:Ignorable="w14 w15 w16se wp14">
+<w:document xmlns:wpc="http://schemas.microsoft.com/office/word/2010/wordprocessingCanvas" xmlns:cx="http://schemas.microsoft.com/office/drawing/2014/chartex" xmlns:cx1="http://schemas.microsoft.com/office/drawing/2015/9/8/chartex" xmlns:cx2="http://schemas.microsoft.com/office/drawing/2015/10/21/chartex" xmlns:cx3="http://schemas.microsoft.com/office/drawing/2016/5/9/chartex" xmlns:cx4="http://schemas.microsoft.com/office/drawing/2016/5/10/chartex" xmlns:cx5="http://schemas.microsoft.com/office/drawing/2016/5/11/chartex" xmlns:cx6="http://schemas.microsoft.com/office/drawing/2016/5/12/chartex" xmlns:cx7="http://schemas.microsoft.com/office/drawing/2016/5/13/chartex" xmlns:cx8="http://schemas.microsoft.com/office/drawing/2016/5/14/chartex" xmlns:mc="http://schemas.openxmlformats.org/markup-compatibility/2006" xmlns:aink="http://schemas.microsoft.com/office/drawing/2016/ink" xmlns:am3d="http://schemas.microsoft.com/office/drawing/2017/model3d" xmlns:o="urn:schemas-microsoft-com:office:office" xmlns:r="http://schemas.openxmlformats.org/officeDocument/2006/relationships" xmlns:m="http://schemas.openxmlformats.org/officeDocument/2006/math" xmlns:v="urn:schemas-microsoft-com:vml" xmlns:wp14="http://schemas.microsoft.com/office/word/2010/wordprocessingDrawing" xmlns:wp="http://schemas.openxmlformats.org/drawingml/2006/wordprocessingDrawing" xmlns:w10="urn:schemas-microsoft-com:office:word" xmlns:w="http://schemas.openxmlformats.org/wordprocessingml/2006/main" xmlns:w14="http://schemas.microsoft.com/office/word/2010/wordml" xmlns:w15="http://schemas.microsoft.com/office/word/2012/wordml" xmlns:w16cid="http://schemas.microsoft.com/office/word/2016/wordml/cid" xmlns:w16se="http://schemas.microsoft.com/office/word/2015/wordml/symex" xmlns:wpg="http://schemas.microsoft.com/office/word/2010/wordprocessingGroup" xmlns:wpi="http://schemas.microsoft.com/office/word/2010/wordprocessingInk" xmlns:wne="http://schemas.microsoft.com/office/word/2006/wordml" xmlns:wps="http://schemas.microsoft.com/office/word/2010/wordprocessingShape" mc:Ignorable="w14 w15 w16se w16cid wp14">
   <w:body>
     <w:p>
       <w:pPr>
@@ -3870,6 +3870,28 @@
         </w:rPr>
         <w:t xml:space="preserve"> Assembler en ARM. Este consiste en una dirección de destino, y 2 que son las temporales. </w:t>
       </w:r>
+      <w:r>
+        <w:rPr>
+          <w:lang w:val="es-GT"/>
+        </w:rPr>
+        <w:t xml:space="preserve">En el caso de sentencias </w:t>
+      </w:r>
+      <w:proofErr w:type="spellStart"/>
+      <w:r>
+        <w:rPr>
+          <w:lang w:val="es-GT"/>
+        </w:rPr>
+        <w:t>if</w:t>
+      </w:r>
+      <w:proofErr w:type="spellEnd"/>
+      <w:r>
+        <w:rPr>
+          <w:lang w:val="es-GT"/>
+        </w:rPr>
+        <w:t>, se genera etiquetas de salto condicional.</w:t>
+      </w:r>
+      <w:bookmarkStart w:id="0" w:name="_GoBack"/>
+      <w:bookmarkEnd w:id="0"/>
     </w:p>
     <w:p>
       <w:pPr>
@@ -3907,15 +3929,13 @@
         </w:rPr>
         <w:t xml:space="preserve">A </w:t>
       </w:r>
-      <w:proofErr w:type="gramStart"/>
-      <w:r>
-        <w:rPr>
-          <w:b/>
-          <w:lang w:val="es-GT"/>
-        </w:rPr>
-        <w:t>continuación</w:t>
-      </w:r>
-      <w:proofErr w:type="gramEnd"/>
+      <w:r>
+        <w:rPr>
+          <w:b/>
+          <w:lang w:val="es-GT"/>
+        </w:rPr>
+        <w:t>continuación,</w:t>
+      </w:r>
       <w:r>
         <w:rPr>
           <w:b/>
@@ -4155,7 +4175,6 @@
           <w:b/>
           <w:lang w:val="es-GT"/>
         </w:rPr>
-        <w:lastRenderedPageBreak/>
         <w:t xml:space="preserve">Ejemplos de </w:t>
       </w:r>
       <w:proofErr w:type="spellStart"/>
@@ -4498,8 +4517,6 @@
           <w:lang w:val="es-GT"/>
         </w:rPr>
       </w:pPr>
-      <w:bookmarkStart w:id="0" w:name="_GoBack"/>
-      <w:bookmarkEnd w:id="0"/>
     </w:p>
     <w:p>
       <w:pPr>
@@ -4953,7 +4970,7 @@
 </file>
 
 <file path=word/numbering.xml><?xml version="1.0" encoding="utf-8"?>
-<w:numbering xmlns:wpc="http://schemas.microsoft.com/office/word/2010/wordprocessingCanvas" xmlns:cx="http://schemas.microsoft.com/office/drawing/2014/chartex" xmlns:mc="http://schemas.openxmlformats.org/markup-compatibility/2006" xmlns:o="urn:schemas-microsoft-com:office:office" xmlns:r="http://schemas.openxmlformats.org/officeDocument/2006/relationships" xmlns:m="http://schemas.openxmlformats.org/officeDocument/2006/math" xmlns:v="urn:schemas-microsoft-com:vml" xmlns:wp14="http://schemas.microsoft.com/office/word/2010/wordprocessingDrawing" xmlns:wp="http://schemas.openxmlformats.org/drawingml/2006/wordprocessingDrawing" xmlns:w10="urn:schemas-microsoft-com:office:word" xmlns:w="http://schemas.openxmlformats.org/wordprocessingml/2006/main" xmlns:w14="http://schemas.microsoft.com/office/word/2010/wordml" xmlns:w15="http://schemas.microsoft.com/office/word/2012/wordml" xmlns:w16se="http://schemas.microsoft.com/office/word/2015/wordml/symex" xmlns:wpg="http://schemas.microsoft.com/office/word/2010/wordprocessingGroup" xmlns:wpi="http://schemas.microsoft.com/office/word/2010/wordprocessingInk" xmlns:wne="http://schemas.microsoft.com/office/word/2006/wordml" xmlns:wps="http://schemas.microsoft.com/office/word/2010/wordprocessingShape" mc:Ignorable="w14 w15 w16se wp14">
+<w:numbering xmlns:wpc="http://schemas.microsoft.com/office/word/2010/wordprocessingCanvas" xmlns:cx="http://schemas.microsoft.com/office/drawing/2014/chartex" xmlns:cx1="http://schemas.microsoft.com/office/drawing/2015/9/8/chartex" xmlns:cx2="http://schemas.microsoft.com/office/drawing/2015/10/21/chartex" xmlns:cx3="http://schemas.microsoft.com/office/drawing/2016/5/9/chartex" xmlns:cx4="http://schemas.microsoft.com/office/drawing/2016/5/10/chartex" xmlns:cx5="http://schemas.microsoft.com/office/drawing/2016/5/11/chartex" xmlns:cx6="http://schemas.microsoft.com/office/drawing/2016/5/12/chartex" xmlns:cx7="http://schemas.microsoft.com/office/drawing/2016/5/13/chartex" xmlns:cx8="http://schemas.microsoft.com/office/drawing/2016/5/14/chartex" xmlns:mc="http://schemas.openxmlformats.org/markup-compatibility/2006" xmlns:aink="http://schemas.microsoft.com/office/drawing/2016/ink" xmlns:am3d="http://schemas.microsoft.com/office/drawing/2017/model3d" xmlns:o="urn:schemas-microsoft-com:office:office" xmlns:r="http://schemas.openxmlformats.org/officeDocument/2006/relationships" xmlns:m="http://schemas.openxmlformats.org/officeDocument/2006/math" xmlns:v="urn:schemas-microsoft-com:vml" xmlns:wp14="http://schemas.microsoft.com/office/word/2010/wordprocessingDrawing" xmlns:wp="http://schemas.openxmlformats.org/drawingml/2006/wordprocessingDrawing" xmlns:w10="urn:schemas-microsoft-com:office:word" xmlns:w="http://schemas.openxmlformats.org/wordprocessingml/2006/main" xmlns:w14="http://schemas.microsoft.com/office/word/2010/wordml" xmlns:w15="http://schemas.microsoft.com/office/word/2012/wordml" xmlns:w16cid="http://schemas.microsoft.com/office/word/2016/wordml/cid" xmlns:w16se="http://schemas.microsoft.com/office/word/2015/wordml/symex" xmlns:wpg="http://schemas.microsoft.com/office/word/2010/wordprocessingGroup" xmlns:wpi="http://schemas.microsoft.com/office/word/2010/wordprocessingInk" xmlns:wne="http://schemas.microsoft.com/office/word/2006/wordml" xmlns:wps="http://schemas.microsoft.com/office/word/2010/wordprocessingShape" mc:Ignorable="w14 w15 w16se w16cid wp14">
   <w:abstractNum w:abstractNumId="0" w15:restartNumberingAfterBreak="0">
     <w:nsid w:val="4D21414F"/>
     <w:multiLevelType w:val="hybridMultilevel"/>
@@ -5074,7 +5091,7 @@
 </file>
 
 <file path=word/styles.xml><?xml version="1.0" encoding="utf-8"?>
-<w:styles xmlns:mc="http://schemas.openxmlformats.org/markup-compatibility/2006" xmlns:r="http://schemas.openxmlformats.org/officeDocument/2006/relationships" xmlns:w="http://schemas.openxmlformats.org/wordprocessingml/2006/main" xmlns:w14="http://schemas.microsoft.com/office/word/2010/wordml" xmlns:w15="http://schemas.microsoft.com/office/word/2012/wordml" xmlns:w16se="http://schemas.microsoft.com/office/word/2015/wordml/symex" mc:Ignorable="w14 w15 w16se">
+<w:styles xmlns:mc="http://schemas.openxmlformats.org/markup-compatibility/2006" xmlns:r="http://schemas.openxmlformats.org/officeDocument/2006/relationships" xmlns:w="http://schemas.openxmlformats.org/wordprocessingml/2006/main" xmlns:w14="http://schemas.microsoft.com/office/word/2010/wordml" xmlns:w15="http://schemas.microsoft.com/office/word/2012/wordml" xmlns:w16cid="http://schemas.microsoft.com/office/word/2016/wordml/cid" xmlns:w16se="http://schemas.microsoft.com/office/word/2015/wordml/symex" mc:Ignorable="w14 w15 w16se w16cid">
   <w:docDefaults>
     <w:rPrDefault>
       <w:rPr>
@@ -5090,7 +5107,7 @@
       </w:pPr>
     </w:pPrDefault>
   </w:docDefaults>
-  <w:latentStyles w:defLockedState="0" w:defUIPriority="99" w:defSemiHidden="0" w:defUnhideWhenUsed="0" w:defQFormat="0" w:count="371">
+  <w:latentStyles w:defLockedState="0" w:defUIPriority="99" w:defSemiHidden="0" w:defUnhideWhenUsed="0" w:defQFormat="0" w:count="375">
     <w:lsdException w:name="Normal" w:uiPriority="0" w:qFormat="1"/>
     <w:lsdException w:name="heading 1" w:uiPriority="9" w:qFormat="1"/>
     <w:lsdException w:name="heading 2" w:semiHidden="1" w:uiPriority="9" w:unhideWhenUsed="1" w:qFormat="1"/>
@@ -5196,7 +5213,6 @@
     <w:lsdException w:name="HTML Sample" w:semiHidden="1" w:unhideWhenUsed="1"/>
     <w:lsdException w:name="HTML Typewriter" w:semiHidden="1" w:unhideWhenUsed="1"/>
     <w:lsdException w:name="HTML Variable" w:semiHidden="1" w:unhideWhenUsed="1"/>
-    <w:lsdException w:name="Normal Table" w:semiHidden="1" w:unhideWhenUsed="1"/>
     <w:lsdException w:name="annotation subject" w:semiHidden="1" w:unhideWhenUsed="1"/>
     <w:lsdException w:name="No List" w:semiHidden="1" w:unhideWhenUsed="1"/>
     <w:lsdException w:name="Outline List 1" w:semiHidden="1" w:unhideWhenUsed="1"/>
@@ -5240,10 +5256,8 @@
     <w:lsdException w:name="Table Elegant" w:semiHidden="1" w:unhideWhenUsed="1"/>
     <w:lsdException w:name="Table Professional" w:semiHidden="1" w:unhideWhenUsed="1"/>
     <w:lsdException w:name="Table Subtle 1" w:semiHidden="1" w:unhideWhenUsed="1"/>
-    <w:lsdException w:name="Table Subtle 2" w:semiHidden="1" w:unhideWhenUsed="1"/>
     <w:lsdException w:name="Table Web 1" w:semiHidden="1" w:unhideWhenUsed="1"/>
     <w:lsdException w:name="Table Web 2" w:semiHidden="1" w:unhideWhenUsed="1"/>
-    <w:lsdException w:name="Table Web 3" w:semiHidden="1" w:unhideWhenUsed="1"/>
     <w:lsdException w:name="Balloon Text" w:semiHidden="1" w:unhideWhenUsed="1"/>
     <w:lsdException w:name="Table Grid" w:uiPriority="39"/>
     <w:lsdException w:name="Table Theme" w:semiHidden="1" w:unhideWhenUsed="1"/>
@@ -5462,6 +5476,10 @@
     <w:lsdException w:name="List Table 5 Dark Accent 6" w:uiPriority="50"/>
     <w:lsdException w:name="List Table 6 Colorful Accent 6" w:uiPriority="51"/>
     <w:lsdException w:name="List Table 7 Colorful Accent 6" w:uiPriority="52"/>
+    <w:lsdException w:name="Mention" w:semiHidden="1" w:unhideWhenUsed="1"/>
+    <w:lsdException w:name="Smart Hyperlink" w:semiHidden="1" w:unhideWhenUsed="1"/>
+    <w:lsdException w:name="Hashtag" w:semiHidden="1" w:unhideWhenUsed="1"/>
+    <w:lsdException w:name="Unresolved Mention" w:semiHidden="1" w:unhideWhenUsed="1"/>
   </w:latentStyles>
   <w:style w:type="paragraph" w:default="1" w:styleId="Normal">
     <w:name w:val="Normal"/>
@@ -5783,7 +5801,7 @@
 </file>
 
 <file path=customXml/itemProps1.xml><?xml version="1.0" encoding="utf-8"?>
-<ds:datastoreItem xmlns:ds="http://schemas.openxmlformats.org/officeDocument/2006/customXml" ds:itemID="{E42CF995-240D-4BE9-9F28-377ADA2E7A88}">
+<ds:datastoreItem xmlns:ds="http://schemas.openxmlformats.org/officeDocument/2006/customXml" ds:itemID="{883CFFC6-7A3C-4C8E-A08B-ED83DDC25749}">
   <ds:schemaRefs>
     <ds:schemaRef ds:uri="http://schemas.openxmlformats.org/officeDocument/2006/bibliography"/>
   </ds:schemaRefs>

</xml_diff>